<commit_message>
Revised notes for meeting today.
</commit_message>
<xml_diff>
--- a/Notes/(09-10-2014) Notes.docx
+++ b/Notes/(09-10-2014) Notes.docx
@@ -19,20 +19,20 @@
         </w:numPr>
       </w:pPr>
       <w:r>
-        <w:t>Complete</w:t>
-      </w:r>
-      <w:r>
-        <w:t>d</w:t>
+        <w:t xml:space="preserve">Completed </w:t>
+      </w:r>
+      <w:r>
+        <w:t>preliminary</w:t>
       </w:r>
       <w:r>
         <w:t xml:space="preserve"> </w:t>
       </w:r>
       <w:r>
-        <w:t xml:space="preserve">initial </w:t>
-      </w:r>
-      <w:r>
         <w:t xml:space="preserve">debugging of the </w:t>
       </w:r>
+      <w:r>
+        <w:t xml:space="preserve">python version of the </w:t>
+      </w:r>
       <w:proofErr w:type="spellStart"/>
       <w:r>
         <w:t>RbmStack</w:t>
@@ -41,8 +41,6 @@
       <w:r>
         <w:t>.</w:t>
       </w:r>
-      <w:bookmarkStart w:id="0" w:name="_GoBack"/>
-      <w:bookmarkEnd w:id="0"/>
     </w:p>
     <w:p>
       <w:pPr>
@@ -53,21 +51,31 @@
         </w:numPr>
       </w:pPr>
       <w:r>
-        <w:t>Convert</w:t>
-      </w:r>
-      <w:r>
-        <w:t>ed</w:t>
-      </w:r>
-      <w:r>
-        <w:t xml:space="preserve"> my </w:t>
+        <w:t xml:space="preserve">Installed Ubuntu 14.04 + python </w:t>
       </w:r>
       <w:proofErr w:type="spellStart"/>
       <w:r>
-        <w:t>MnistAutoencoder</w:t>
+        <w:t>numpy</w:t>
       </w:r>
       <w:proofErr w:type="spellEnd"/>
       <w:r>
-        <w:t xml:space="preserve"> experiment from last semester so that I can run these experiments in python.</w:t>
+        <w:t xml:space="preserve">, </w:t>
+      </w:r>
+      <w:proofErr w:type="spellStart"/>
+      <w:r>
+        <w:t>scipy</w:t>
+      </w:r>
+      <w:proofErr w:type="spellEnd"/>
+      <w:r>
+        <w:t xml:space="preserve">, pandas, </w:t>
+      </w:r>
+      <w:proofErr w:type="spellStart"/>
+      <w:r>
+        <w:t>cudamat</w:t>
+      </w:r>
+      <w:proofErr w:type="spellEnd"/>
+      <w:r>
+        <w:t>, and CUDA 6.5 development tools on the server.</w:t>
       </w:r>
     </w:p>
     <w:p>
@@ -79,23 +87,23 @@
         </w:numPr>
       </w:pPr>
       <w:r>
-        <w:t xml:space="preserve">Add </w:t>
+        <w:t xml:space="preserve">Installed Anaconda 3.4.1 python </w:t>
       </w:r>
       <w:proofErr w:type="spellStart"/>
       <w:r>
-        <w:t>cudamat</w:t>
+        <w:t>numpy</w:t>
       </w:r>
       <w:proofErr w:type="spellEnd"/>
       <w:r>
-        <w:t xml:space="preserve"> support to </w:t>
+        <w:t xml:space="preserve">, </w:t>
       </w:r>
       <w:proofErr w:type="spellStart"/>
       <w:r>
-        <w:t>RbmStack</w:t>
+        <w:t>scipy</w:t>
       </w:r>
       <w:proofErr w:type="spellEnd"/>
       <w:r>
-        <w:t xml:space="preserve"> to speed up run time.</w:t>
+        <w:t>, pandas on laptop.</w:t>
       </w:r>
     </w:p>
     <w:p>
@@ -107,7 +115,32 @@
         </w:numPr>
       </w:pPr>
       <w:r>
-        <w:t>Review some of the SVM, LSTM and bidirectional LSTM papers more thoroughly.</w:t>
+        <w:t>Add</w:t>
+      </w:r>
+      <w:r>
+        <w:t>ed</w:t>
+      </w:r>
+      <w:r>
+        <w:t xml:space="preserve"> </w:t>
+      </w:r>
+      <w:proofErr w:type="spellStart"/>
+      <w:r>
+        <w:t>cudamat</w:t>
+      </w:r>
+      <w:proofErr w:type="spellEnd"/>
+      <w:r>
+        <w:t xml:space="preserve"> support to </w:t>
+      </w:r>
+      <w:r>
+        <w:t xml:space="preserve">portions of </w:t>
+      </w:r>
+      <w:proofErr w:type="spellStart"/>
+      <w:r>
+        <w:t>RbmStack</w:t>
+      </w:r>
+      <w:proofErr w:type="spellEnd"/>
+      <w:r>
+        <w:t xml:space="preserve"> to speed up run time.</w:t>
       </w:r>
     </w:p>
     <w:p>
@@ -119,7 +152,7 @@
         </w:numPr>
       </w:pPr>
       <w:r>
-        <w:t>Check out other possible paper sources (ICML, KDD)</w:t>
+        <w:t>Profiled code execution and found an execution time improvement of about 2x relative to python alone.</w:t>
       </w:r>
     </w:p>
     <w:p>
@@ -131,57 +164,175 @@
         </w:numPr>
       </w:pPr>
       <w:r>
+        <w:t xml:space="preserve">Ran </w:t>
+      </w:r>
+      <w:proofErr w:type="spellStart"/>
+      <w:r>
+        <w:t>cudamat</w:t>
+      </w:r>
+      <w:proofErr w:type="spellEnd"/>
+      <w:r>
+        <w:t xml:space="preserve"> RBM </w:t>
+      </w:r>
+      <w:r>
+        <w:t>sample</w:t>
+      </w:r>
+      <w:r>
+        <w:t xml:space="preserve"> code and found an execution time improvement of about 350x relative to python alone.</w:t>
+      </w:r>
+    </w:p>
+    <w:p>
+      <w:pPr>
+        <w:pStyle w:val="ListParagraph"/>
+        <w:numPr>
+          <w:ilvl w:val="0"/>
+          <w:numId w:val="13"/>
+        </w:numPr>
+      </w:pPr>
+      <w:r>
+        <w:t xml:space="preserve">Created public </w:t>
+      </w:r>
+      <w:proofErr w:type="spellStart"/>
+      <w:r>
+        <w:t>github</w:t>
+      </w:r>
+      <w:proofErr w:type="spellEnd"/>
+      <w:r>
+        <w:t xml:space="preserve"> </w:t>
+      </w:r>
+      <w:r>
+        <w:t xml:space="preserve">project glouma01/IS-2014 and uploaded </w:t>
+      </w:r>
+      <w:r>
+        <w:t xml:space="preserve">some </w:t>
+      </w:r>
+      <w:r>
+        <w:t>files</w:t>
+      </w:r>
+      <w:r>
+        <w:t>.</w:t>
+      </w:r>
+    </w:p>
+    <w:p>
+      <w:pPr>
+        <w:pStyle w:val="Heading2"/>
+      </w:pPr>
+      <w:r>
+        <w:t>To Do</w:t>
+      </w:r>
+    </w:p>
+    <w:p>
+      <w:pPr>
+        <w:pStyle w:val="ListParagraph"/>
+        <w:numPr>
+          <w:ilvl w:val="0"/>
+          <w:numId w:val="13"/>
+        </w:numPr>
+      </w:pPr>
+      <w:r>
+        <w:t xml:space="preserve">Complete </w:t>
+      </w:r>
+      <w:proofErr w:type="spellStart"/>
+      <w:r>
+        <w:t>cudamat</w:t>
+      </w:r>
+      <w:proofErr w:type="spellEnd"/>
+      <w:r>
+        <w:t xml:space="preserve"> optimization of the </w:t>
+      </w:r>
+      <w:proofErr w:type="spellStart"/>
+      <w:r>
+        <w:t>RbmStack</w:t>
+      </w:r>
+      <w:proofErr w:type="spellEnd"/>
+      <w:r>
+        <w:t xml:space="preserve"> class.</w:t>
+      </w:r>
+    </w:p>
+    <w:p>
+      <w:pPr>
+        <w:pStyle w:val="ListParagraph"/>
+        <w:numPr>
+          <w:ilvl w:val="0"/>
+          <w:numId w:val="13"/>
+        </w:numPr>
+      </w:pPr>
+      <w:r>
+        <w:t>Convert</w:t>
+      </w:r>
+      <w:r>
+        <w:t xml:space="preserve"> my </w:t>
+      </w:r>
+      <w:proofErr w:type="spellStart"/>
+      <w:r>
+        <w:t>MnistAutoencoder</w:t>
+      </w:r>
+      <w:proofErr w:type="spellEnd"/>
+      <w:r>
+        <w:t xml:space="preserve"> experiment from last semester</w:t>
+      </w:r>
+      <w:r>
+        <w:t>.</w:t>
+      </w:r>
+    </w:p>
+    <w:p>
+      <w:pPr>
+        <w:pStyle w:val="ListParagraph"/>
+        <w:numPr>
+          <w:ilvl w:val="0"/>
+          <w:numId w:val="13"/>
+        </w:numPr>
+      </w:pPr>
+      <w:r>
+        <w:t>Re-r</w:t>
+      </w:r>
+      <w:r>
+        <w:t xml:space="preserve">un </w:t>
+      </w:r>
+      <w:r>
+        <w:t>all</w:t>
+      </w:r>
+      <w:r>
+        <w:t xml:space="preserve"> experiments in python.</w:t>
+      </w:r>
+    </w:p>
+    <w:p>
+      <w:pPr>
+        <w:pStyle w:val="ListParagraph"/>
+        <w:numPr>
+          <w:ilvl w:val="0"/>
+          <w:numId w:val="13"/>
+        </w:numPr>
+      </w:pPr>
+      <w:r>
+        <w:t>Review some of the SVM, LSTM and bidirectional LSTM papers more thoroughly.</w:t>
+      </w:r>
+    </w:p>
+    <w:p>
+      <w:pPr>
+        <w:pStyle w:val="ListParagraph"/>
+        <w:numPr>
+          <w:ilvl w:val="0"/>
+          <w:numId w:val="13"/>
+        </w:numPr>
+      </w:pPr>
+      <w:r>
+        <w:t>Check out other possible paper sources (ICML, KDD)</w:t>
+      </w:r>
+    </w:p>
+    <w:p>
+      <w:pPr>
+        <w:pStyle w:val="ListParagraph"/>
+        <w:numPr>
+          <w:ilvl w:val="0"/>
+          <w:numId w:val="13"/>
+        </w:numPr>
+      </w:pPr>
+      <w:r>
         <w:t>Dataset (traceable to source), Problem (poses a learning problem based on a Dataset), Algorithm (standard API), Experiment(applies an Algorithm to solve a Problem)</w:t>
       </w:r>
-    </w:p>
-    <w:p>
-      <w:pPr>
-        <w:pStyle w:val="Heading2"/>
-      </w:pPr>
-    </w:p>
-    <w:p>
-      <w:pPr>
-        <w:pStyle w:val="Heading2"/>
-      </w:pPr>
-      <w:r>
-        <w:t>To Do</w:t>
-      </w:r>
-    </w:p>
-    <w:p>
-      <w:r>
-        <w:t>Research possibility of using GitHub account.</w:t>
-      </w:r>
-    </w:p>
-    <w:p>
-      <w:r>
-        <w:t>What is the most convenient way to install all the right packages?</w:t>
-      </w:r>
-    </w:p>
-    <w:p>
-      <w:r>
-        <w:t>Is there a convenient way to switch versions?</w:t>
-      </w:r>
-    </w:p>
-    <w:p>
-      <w:r>
-        <w:t xml:space="preserve">Install python 2.7.4 on PC instead of 3.3.5. (Make notes of installation procedure including pandas, </w:t>
-      </w:r>
-      <w:proofErr w:type="spellStart"/>
-      <w:r>
-        <w:t>numpy</w:t>
-      </w:r>
-      <w:proofErr w:type="spellEnd"/>
-      <w:r>
-        <w:t xml:space="preserve">, </w:t>
-      </w:r>
-      <w:proofErr w:type="spellStart"/>
-      <w:r>
-        <w:t>scipy</w:t>
-      </w:r>
-      <w:proofErr w:type="spellEnd"/>
-      <w:r>
-        <w:t>, etc.)</w:t>
-      </w:r>
+      <w:bookmarkStart w:id="0" w:name="_GoBack"/>
+      <w:bookmarkEnd w:id="0"/>
     </w:p>
     <w:p>
       <w:pPr>
@@ -840,10 +991,7 @@
       </w:r>
       <w:proofErr w:type="spellEnd"/>
       <w:r>
-        <w:t xml:space="preserve"> </w:t>
-      </w:r>
-      <w:r>
-        <w:t>to update environment variables:</w:t>
+        <w:t xml:space="preserve"> to update environment variables:</w:t>
       </w:r>
     </w:p>
     <w:p>
@@ -862,542 +1010,6 @@
         <w:t>cudamat</w:t>
       </w:r>
       <w:proofErr w:type="spellEnd"/>
-    </w:p>
-    <w:p/>
-    <w:p/>
-    <w:p/>
-    <w:p>
-      <w:r>
-        <w:t xml:space="preserve">Wrote a python script to download MNIST files from their online source and assemble them into a single large </w:t>
-      </w:r>
-      <w:proofErr w:type="spellStart"/>
-      <w:r>
-        <w:t>pandas.DataFrame</w:t>
-      </w:r>
-      <w:proofErr w:type="spellEnd"/>
-      <w:r>
-        <w:t xml:space="preserve">. The resulting </w:t>
-      </w:r>
-      <w:proofErr w:type="spellStart"/>
-      <w:r>
-        <w:t>DataFrame</w:t>
-      </w:r>
-      <w:proofErr w:type="spellEnd"/>
-      <w:r>
-        <w:t xml:space="preserve"> includes the complete raw dataset: pixel data, class labels, and an attribute signifying membership in the test or the training set. This is part of a general effort to develop a library of python benchmark datasets with a standard API.</w:t>
-      </w:r>
-    </w:p>
-    <w:p>
-      <w:r>
-        <w:t xml:space="preserve">Converted my </w:t>
-      </w:r>
-      <w:proofErr w:type="spellStart"/>
-      <w:r>
-        <w:t>RbmStack</w:t>
-      </w:r>
-      <w:proofErr w:type="spellEnd"/>
-      <w:r>
-        <w:t xml:space="preserve"> from </w:t>
-      </w:r>
-      <w:proofErr w:type="spellStart"/>
-      <w:r>
-        <w:t>matlab</w:t>
-      </w:r>
-      <w:proofErr w:type="spellEnd"/>
-      <w:r>
-        <w:t xml:space="preserve"> to a python class. I haven’t finished debugging this yet.</w:t>
-      </w:r>
-    </w:p>
-    <w:p>
-      <w:r>
-        <w:t>Reviewed all of the paper titles from NIPS 2013 to see if there might be papers dealing with time series prediction or time series classification. I didn’t find anything very relevant using this approach.</w:t>
-      </w:r>
-    </w:p>
-    <w:p>
-      <w:r>
-        <w:t xml:space="preserve">Searched Google scholar for recent papers on </w:t>
-      </w:r>
-      <w:r>
-        <w:rPr>
-          <w:i/>
-        </w:rPr>
-        <w:t>time series prediction</w:t>
-      </w:r>
-      <w:r>
-        <w:t>. There are lots of these, heavily focused on financial market prediction. I found at least one paper claiming that SVMs outperform other methods.</w:t>
-      </w:r>
-    </w:p>
-    <w:p>
-      <w:r>
-        <w:t xml:space="preserve">Searched Google scholar for recent papers on </w:t>
-      </w:r>
-      <w:proofErr w:type="spellStart"/>
-      <w:r>
-        <w:rPr>
-          <w:i/>
-        </w:rPr>
-        <w:t>multiresolution</w:t>
-      </w:r>
-      <w:proofErr w:type="spellEnd"/>
-      <w:r>
-        <w:rPr>
-          <w:i/>
-        </w:rPr>
-        <w:t xml:space="preserve"> neural networks </w:t>
-      </w:r>
-      <w:r>
-        <w:t xml:space="preserve">and </w:t>
-      </w:r>
-      <w:r>
-        <w:rPr>
-          <w:i/>
-        </w:rPr>
-        <w:t>decimation neural networks</w:t>
-      </w:r>
-      <w:r>
-        <w:t>. There were not very many, but most of them also made reference to wavelets.</w:t>
-      </w:r>
-    </w:p>
-    <w:p>
-      <w:r>
-        <w:t xml:space="preserve">Searched Google scholar for recent papers referencing to </w:t>
-      </w:r>
-      <w:proofErr w:type="spellStart"/>
-      <w:r>
-        <w:t>Schmidhuber’s</w:t>
-      </w:r>
-      <w:proofErr w:type="spellEnd"/>
-      <w:r>
-        <w:t xml:space="preserve"> long short term memory (LSTM) paper. There are lots of these, and many of them are of potential interest. They revealed additional applications for </w:t>
-      </w:r>
-      <w:r>
-        <w:rPr>
-          <w:i/>
-        </w:rPr>
-        <w:t>time series prediction</w:t>
-      </w:r>
-      <w:r>
-        <w:t xml:space="preserve"> or </w:t>
-      </w:r>
-      <w:r>
-        <w:rPr>
-          <w:i/>
-        </w:rPr>
-        <w:t>time series classification</w:t>
-      </w:r>
-      <w:r>
-        <w:t xml:space="preserve"> could be applicable (speech recognition, phoneme recognition, text generation, song identification, voice activity detection, onset music onset detection…):</w:t>
-      </w:r>
-    </w:p>
-    <w:p>
-      <w:pPr>
-        <w:pStyle w:val="ListParagraph"/>
-        <w:numPr>
-          <w:ilvl w:val="0"/>
-          <w:numId w:val="12"/>
-        </w:numPr>
-      </w:pPr>
-      <w:r>
-        <w:t>A maze learning comparison of Elman, long short-term memory, and Mona neural networks.pdf</w:t>
-      </w:r>
-    </w:p>
-    <w:p>
-      <w:pPr>
-        <w:pStyle w:val="ListParagraph"/>
-        <w:numPr>
-          <w:ilvl w:val="0"/>
-          <w:numId w:val="12"/>
-        </w:numPr>
-      </w:pPr>
-      <w:r>
-        <w:lastRenderedPageBreak/>
-        <w:t>Advanced Methods for Time Series Prediction Using Recurrent Neural Networks.pdf</w:t>
-      </w:r>
-    </w:p>
-    <w:p>
-      <w:pPr>
-        <w:pStyle w:val="ListParagraph"/>
-        <w:numPr>
-          <w:ilvl w:val="0"/>
-          <w:numId w:val="12"/>
-        </w:numPr>
-      </w:pPr>
-      <w:r>
-        <w:t>Advances in optimizing recurrent networks.pdf</w:t>
-      </w:r>
-    </w:p>
-    <w:p>
-      <w:pPr>
-        <w:pStyle w:val="ListParagraph"/>
-        <w:numPr>
-          <w:ilvl w:val="0"/>
-          <w:numId w:val="12"/>
-        </w:numPr>
-      </w:pPr>
-      <w:r>
-        <w:t>Draft Deep Learning in Neural Networks An Overview.pdf</w:t>
-      </w:r>
-    </w:p>
-    <w:p>
-      <w:pPr>
-        <w:pStyle w:val="ListParagraph"/>
-        <w:numPr>
-          <w:ilvl w:val="0"/>
-          <w:numId w:val="12"/>
-        </w:numPr>
-      </w:pPr>
-      <w:r>
-        <w:t>Enhanced beat tracking with context-aware neural networks.pdf</w:t>
-      </w:r>
-    </w:p>
-    <w:p>
-      <w:pPr>
-        <w:pStyle w:val="ListParagraph"/>
-        <w:numPr>
-          <w:ilvl w:val="0"/>
-          <w:numId w:val="12"/>
-        </w:numPr>
-      </w:pPr>
-      <w:r>
-        <w:t>First-Pass Large Vocabulary Continuous Speech Recognition using Bi-Directional Recurrent DNNs.pdf</w:t>
-      </w:r>
-    </w:p>
-    <w:p>
-      <w:pPr>
-        <w:pStyle w:val="ListParagraph"/>
-        <w:numPr>
-          <w:ilvl w:val="0"/>
-          <w:numId w:val="12"/>
-        </w:numPr>
-      </w:pPr>
-      <w:r>
-        <w:t>Generating Text with Recurrent Neural Networks.pdf</w:t>
-      </w:r>
-    </w:p>
-    <w:p>
-      <w:pPr>
-        <w:pStyle w:val="ListParagraph"/>
-        <w:numPr>
-          <w:ilvl w:val="0"/>
-          <w:numId w:val="12"/>
-        </w:numPr>
-      </w:pPr>
-      <w:r>
-        <w:t>High-dimensional sequence transduction.pdf</w:t>
-      </w:r>
-    </w:p>
-    <w:p>
-      <w:pPr>
-        <w:pStyle w:val="ListParagraph"/>
-        <w:numPr>
-          <w:ilvl w:val="0"/>
-          <w:numId w:val="12"/>
-        </w:numPr>
-      </w:pPr>
-      <w:r>
-        <w:t>How Auto-Encoders Could Provide Credit Assignment in Deep Networks via Target Propagation.pdf</w:t>
-      </w:r>
-    </w:p>
-    <w:p>
-      <w:pPr>
-        <w:pStyle w:val="ListParagraph"/>
-        <w:numPr>
-          <w:ilvl w:val="0"/>
-          <w:numId w:val="12"/>
-        </w:numPr>
-      </w:pPr>
-      <w:r>
-        <w:t>ICML2011Martens_532.pdf</w:t>
-      </w:r>
-    </w:p>
-    <w:p>
-      <w:pPr>
-        <w:pStyle w:val="ListParagraph"/>
-        <w:numPr>
-          <w:ilvl w:val="0"/>
-          <w:numId w:val="12"/>
-        </w:numPr>
-      </w:pPr>
-      <w:r>
-        <w:t>Identifying Cover Songs Using Information-Theoretic Measures of Similarity.pdf</w:t>
-      </w:r>
-    </w:p>
-    <w:p>
-      <w:pPr>
-        <w:pStyle w:val="ListParagraph"/>
-        <w:numPr>
-          <w:ilvl w:val="0"/>
-          <w:numId w:val="12"/>
-        </w:numPr>
-      </w:pPr>
-      <w:r>
-        <w:t>Learning Phrase Representations using RNN Encoder-Decoder for Statistical Machine Translation.pdf</w:t>
-      </w:r>
-    </w:p>
-    <w:p>
-      <w:pPr>
-        <w:pStyle w:val="ListParagraph"/>
-        <w:numPr>
-          <w:ilvl w:val="0"/>
-          <w:numId w:val="12"/>
-        </w:numPr>
-      </w:pPr>
-      <w:r>
-        <w:t>Multi-resolution Linear Prediction Based Features for Audio Onset Detection with Bidirectional LSTM Neural Networks.pdf</w:t>
-      </w:r>
-    </w:p>
-    <w:p>
-      <w:pPr>
-        <w:pStyle w:val="ListParagraph"/>
-        <w:numPr>
-          <w:ilvl w:val="0"/>
-          <w:numId w:val="12"/>
-        </w:numPr>
-      </w:pPr>
-      <w:r>
-        <w:t>On the difficulty of training recurrent neural networks.pdf</w:t>
-      </w:r>
-    </w:p>
-    <w:p>
-      <w:pPr>
-        <w:pStyle w:val="ListParagraph"/>
-        <w:numPr>
-          <w:ilvl w:val="0"/>
-          <w:numId w:val="12"/>
-        </w:numPr>
-      </w:pPr>
-      <w:r>
-        <w:t>Philosophers &amp; futurists, catch up- Response to The Singularity.pdf</w:t>
-      </w:r>
-    </w:p>
-    <w:p>
-      <w:pPr>
-        <w:pStyle w:val="ListParagraph"/>
-        <w:numPr>
-          <w:ilvl w:val="0"/>
-          <w:numId w:val="12"/>
-        </w:numPr>
-      </w:pPr>
-      <w:r>
-        <w:t>Polyphonic piano note transcription with recurrent neural networks.pdf</w:t>
-      </w:r>
-    </w:p>
-    <w:p>
-      <w:pPr>
-        <w:pStyle w:val="ListParagraph"/>
-        <w:numPr>
-          <w:ilvl w:val="0"/>
-          <w:numId w:val="12"/>
-        </w:numPr>
-      </w:pPr>
-      <w:r>
-        <w:t xml:space="preserve">Real-life voice activity detection with </w:t>
-      </w:r>
-      <w:proofErr w:type="spellStart"/>
-      <w:r>
-        <w:t>lstm</w:t>
-      </w:r>
-      <w:proofErr w:type="spellEnd"/>
-      <w:r>
-        <w:t xml:space="preserve"> recurrent neural networks and an application to </w:t>
-      </w:r>
-      <w:proofErr w:type="spellStart"/>
-      <w:r>
-        <w:t>hollywood</w:t>
-      </w:r>
-      <w:proofErr w:type="spellEnd"/>
-      <w:r>
-        <w:t xml:space="preserve"> movies.pdf</w:t>
-      </w:r>
-    </w:p>
-    <w:p>
-      <w:pPr>
-        <w:pStyle w:val="ListParagraph"/>
-        <w:numPr>
-          <w:ilvl w:val="0"/>
-          <w:numId w:val="12"/>
-        </w:numPr>
-      </w:pPr>
-      <w:r>
-        <w:t>Recurrent Models of Visual Attention.pdf</w:t>
-      </w:r>
-    </w:p>
-    <w:p>
-      <w:pPr>
-        <w:pStyle w:val="ListParagraph"/>
-        <w:numPr>
-          <w:ilvl w:val="0"/>
-          <w:numId w:val="12"/>
-        </w:numPr>
-      </w:pPr>
-      <w:r>
-        <w:t>Speech Recognition with Deep Recurrent Neural Networks.pdf</w:t>
-      </w:r>
-    </w:p>
-    <w:p>
-      <w:pPr>
-        <w:pStyle w:val="ListParagraph"/>
-        <w:numPr>
-          <w:ilvl w:val="0"/>
-          <w:numId w:val="12"/>
-        </w:numPr>
-      </w:pPr>
-      <w:r>
-        <w:t>Training deep and recurrent networks with hessian-free optimization.pdf</w:t>
-      </w:r>
-    </w:p>
-    <w:p>
-      <w:pPr>
-        <w:pStyle w:val="ListParagraph"/>
-        <w:numPr>
-          <w:ilvl w:val="0"/>
-          <w:numId w:val="12"/>
-        </w:numPr>
-      </w:pPr>
-      <w:r>
-        <w:t>Training recurrent neural networks.pdf</w:t>
-      </w:r>
-    </w:p>
-    <w:p>
-      <w:pPr>
-        <w:pStyle w:val="ListParagraph"/>
-        <w:numPr>
-          <w:ilvl w:val="0"/>
-          <w:numId w:val="12"/>
-        </w:numPr>
-      </w:pPr>
-      <w:r>
-        <w:t>Understanding Deep Architectures using a Recursive Convolutional Network.pdf</w:t>
-      </w:r>
-    </w:p>
-    <w:p>
-      <w:pPr>
-        <w:pStyle w:val="ListParagraph"/>
-        <w:numPr>
-          <w:ilvl w:val="0"/>
-          <w:numId w:val="12"/>
-        </w:numPr>
-      </w:pPr>
-      <w:r>
-        <w:t>Universal Onset Detection with Bidirectional Long Short-Term Memory Neural Networks.pdf</w:t>
-      </w:r>
-    </w:p>
-    <w:p>
-      <w:pPr>
-        <w:pStyle w:val="Heading2"/>
-      </w:pPr>
-      <w:r>
-        <w:t>Next Steps</w:t>
-      </w:r>
-    </w:p>
-    <w:p>
-      <w:pPr>
-        <w:pStyle w:val="ListParagraph"/>
-        <w:numPr>
-          <w:ilvl w:val="0"/>
-          <w:numId w:val="13"/>
-        </w:numPr>
-      </w:pPr>
-      <w:r>
-        <w:t xml:space="preserve">Complete debugging of the </w:t>
-      </w:r>
-      <w:proofErr w:type="spellStart"/>
-      <w:r>
-        <w:t>RbmStack</w:t>
-      </w:r>
-      <w:proofErr w:type="spellEnd"/>
-      <w:r>
-        <w:t xml:space="preserve"> and conversion.</w:t>
-      </w:r>
-    </w:p>
-    <w:p>
-      <w:pPr>
-        <w:pStyle w:val="ListParagraph"/>
-        <w:numPr>
-          <w:ilvl w:val="0"/>
-          <w:numId w:val="13"/>
-        </w:numPr>
-      </w:pPr>
-      <w:r>
-        <w:t xml:space="preserve">Convert my </w:t>
-      </w:r>
-      <w:proofErr w:type="spellStart"/>
-      <w:r>
-        <w:t>MnistAutoencoder</w:t>
-      </w:r>
-      <w:proofErr w:type="spellEnd"/>
-      <w:r>
-        <w:t xml:space="preserve"> experiment from last semester so that I can run these experiments in python.</w:t>
-      </w:r>
-    </w:p>
-    <w:p>
-      <w:pPr>
-        <w:pStyle w:val="ListParagraph"/>
-        <w:numPr>
-          <w:ilvl w:val="0"/>
-          <w:numId w:val="13"/>
-        </w:numPr>
-      </w:pPr>
-      <w:r>
-        <w:t xml:space="preserve">Add </w:t>
-      </w:r>
-      <w:proofErr w:type="spellStart"/>
-      <w:r>
-        <w:t>cudamat</w:t>
-      </w:r>
-      <w:proofErr w:type="spellEnd"/>
-      <w:r>
-        <w:t xml:space="preserve"> support to </w:t>
-      </w:r>
-      <w:proofErr w:type="spellStart"/>
-      <w:r>
-        <w:t>RbmStack</w:t>
-      </w:r>
-      <w:proofErr w:type="spellEnd"/>
-      <w:r>
-        <w:t xml:space="preserve"> to speed up run time.</w:t>
-      </w:r>
-    </w:p>
-    <w:p>
-      <w:pPr>
-        <w:pStyle w:val="ListParagraph"/>
-        <w:numPr>
-          <w:ilvl w:val="0"/>
-          <w:numId w:val="13"/>
-        </w:numPr>
-      </w:pPr>
-      <w:r>
-        <w:t>Review some of the SVM, LSTM and bidirectional LSTM papers more thoroughly.</w:t>
-      </w:r>
-    </w:p>
-    <w:p>
-      <w:pPr>
-        <w:pStyle w:val="ListParagraph"/>
-        <w:numPr>
-          <w:ilvl w:val="0"/>
-          <w:numId w:val="13"/>
-        </w:numPr>
-      </w:pPr>
-      <w:r>
-        <w:t>Check out other possible paper sources (ICML, KDD)</w:t>
-      </w:r>
-    </w:p>
-    <w:p>
-      <w:pPr>
-        <w:pStyle w:val="ListParagraph"/>
-        <w:numPr>
-          <w:ilvl w:val="0"/>
-          <w:numId w:val="13"/>
-        </w:numPr>
-      </w:pPr>
-      <w:r>
-        <w:t>Dataset (traceable to source), Problem (poses a learning problem based on a Dataset), Algorithm (standard API), Experiment(applies an Algorithm to solve a Problem)</w:t>
-      </w:r>
-    </w:p>
-    <w:p>
-      <w:r>
-        <w:softHyphen/>
-      </w:r>
     </w:p>
     <w:sectPr>
       <w:pgSz w:w="12240" w:h="15840"/>

</xml_diff>